<commit_message>
Documento Arquitectura de Software
Historial documento arquitectura
</commit_message>
<xml_diff>
--- a/Paulo_Alvis-Leidy_Raigoza-Diego_Sanchez-Software Architecture Document.docx
+++ b/Paulo_Alvis-Leidy_Raigoza-Diego_Sanchez-Software Architecture Document.docx
@@ -63,13 +63,6 @@
           <w:bCs/>
         </w:rPr>
         <w:instrText xml:space="preserve"> DOCPROPERTY  Subject  \* MERGEFORMAT </w:instrText>
-      </w:r>
-      <w:r>
-        <w:rPr>
-          <w:rFonts w:ascii="Tahoma" w:hAnsi="Tahoma" w:cs="Tahoma"/>
-          <w:bCs/>
-        </w:rPr>
-        <w:fldChar w:fldCharType="separate"/>
       </w:r>
       <w:r>
         <w:rPr>
@@ -270,12 +263,6 @@
         <w:gridCol w:w="2304"/>
       </w:tblGrid>
       <w:tr>
-        <w:tblPrEx>
-          <w:tblCellMar>
-            <w:top w:w="0" w:type="dxa"/>
-            <w:bottom w:w="0" w:type="dxa"/>
-          </w:tblCellMar>
-        </w:tblPrEx>
         <w:tc>
           <w:tcPr>
             <w:tcW w:w="2304" w:type="dxa"/>
@@ -386,12 +373,6 @@
         </w:tc>
       </w:tr>
       <w:tr>
-        <w:tblPrEx>
-          <w:tblCellMar>
-            <w:top w:w="0" w:type="dxa"/>
-            <w:bottom w:w="0" w:type="dxa"/>
-          </w:tblCellMar>
-        </w:tblPrEx>
         <w:tc>
           <w:tcPr>
             <w:tcW w:w="2304" w:type="dxa"/>
@@ -472,12 +453,6 @@
         </w:tc>
       </w:tr>
       <w:tr>
-        <w:tblPrEx>
-          <w:tblCellMar>
-            <w:top w:w="0" w:type="dxa"/>
-            <w:bottom w:w="0" w:type="dxa"/>
-          </w:tblCellMar>
-        </w:tblPrEx>
         <w:tc>
           <w:tcPr>
             <w:tcW w:w="2304" w:type="dxa"/>
@@ -552,12 +527,6 @@
         </w:tc>
       </w:tr>
       <w:tr>
-        <w:tblPrEx>
-          <w:tblCellMar>
-            <w:top w:w="0" w:type="dxa"/>
-            <w:bottom w:w="0" w:type="dxa"/>
-          </w:tblCellMar>
-        </w:tblPrEx>
         <w:tc>
           <w:tcPr>
             <w:tcW w:w="2304" w:type="dxa"/>
@@ -632,12 +601,6 @@
         </w:tc>
       </w:tr>
       <w:tr>
-        <w:tblPrEx>
-          <w:tblCellMar>
-            <w:top w:w="0" w:type="dxa"/>
-            <w:bottom w:w="0" w:type="dxa"/>
-          </w:tblCellMar>
-        </w:tblPrEx>
         <w:tc>
           <w:tcPr>
             <w:tcW w:w="2304" w:type="dxa"/>
@@ -712,12 +675,6 @@
         </w:tc>
       </w:tr>
       <w:tr>
-        <w:tblPrEx>
-          <w:tblCellMar>
-            <w:top w:w="0" w:type="dxa"/>
-            <w:bottom w:w="0" w:type="dxa"/>
-          </w:tblCellMar>
-        </w:tblPrEx>
         <w:tc>
           <w:tcPr>
             <w:tcW w:w="2304" w:type="dxa"/>
@@ -2366,9 +2323,9 @@
         <w:lastRenderedPageBreak/>
         <w:fldChar w:fldCharType="end"/>
       </w:r>
-      <w:bookmarkStart w:id="0" w:name="_Toc436203377"/>
-      <w:bookmarkStart w:id="1" w:name="_Toc452813577"/>
-      <w:bookmarkStart w:id="2" w:name="_Toc464412378"/>
+      <w:bookmarkStart w:id="0" w:name="_Toc464412378"/>
+      <w:bookmarkStart w:id="1" w:name="_Toc436203377"/>
+      <w:bookmarkStart w:id="2" w:name="_Toc452813577"/>
       <w:r>
         <w:rPr>
           <w:rFonts w:ascii="Tahoma" w:hAnsi="Tahoma" w:cs="Tahoma"/>
@@ -2381,7 +2338,7 @@
         </w:rPr>
         <w:t>n</w:t>
       </w:r>
-      <w:bookmarkEnd w:id="2"/>
+      <w:bookmarkEnd w:id="0"/>
     </w:p>
     <w:p>
       <w:pPr>
@@ -2437,51 +2394,7 @@
           <w:sz w:val="22"/>
           <w:szCs w:val="18"/>
         </w:rPr>
-        <w:t xml:space="preserve">Software </w:t>
-      </w:r>
-      <w:proofErr w:type="spellStart"/>
-      <w:r>
-        <w:rPr>
-          <w:rFonts w:ascii="Tahoma" w:hAnsi="Tahoma" w:cs="Tahoma"/>
-          <w:b w:val="0"/>
-          <w:i/>
-          <w:sz w:val="22"/>
-          <w:szCs w:val="18"/>
-        </w:rPr>
-        <w:t>Quality</w:t>
-      </w:r>
-      <w:proofErr w:type="spellEnd"/>
-      <w:r>
-        <w:rPr>
-          <w:rFonts w:ascii="Tahoma" w:hAnsi="Tahoma" w:cs="Tahoma"/>
-          <w:b w:val="0"/>
-          <w:i/>
-          <w:sz w:val="22"/>
-          <w:szCs w:val="18"/>
-        </w:rPr>
-        <w:t xml:space="preserve"> </w:t>
-      </w:r>
-      <w:proofErr w:type="spellStart"/>
-      <w:r>
-        <w:rPr>
-          <w:rFonts w:ascii="Tahoma" w:hAnsi="Tahoma" w:cs="Tahoma"/>
-          <w:b w:val="0"/>
-          <w:i/>
-          <w:sz w:val="22"/>
-          <w:szCs w:val="18"/>
-        </w:rPr>
-        <w:t>Assurance</w:t>
-      </w:r>
-      <w:proofErr w:type="spellEnd"/>
-      <w:r>
-        <w:rPr>
-          <w:rFonts w:ascii="Tahoma" w:hAnsi="Tahoma" w:cs="Tahoma"/>
-          <w:b w:val="0"/>
-          <w:i/>
-          <w:sz w:val="22"/>
-          <w:szCs w:val="18"/>
-        </w:rPr>
-        <w:t xml:space="preserve">, </w:t>
+        <w:t xml:space="preserve">Software Quality Assurance, </w:t>
       </w:r>
       <w:r>
         <w:rPr>
@@ -2497,7 +2410,6 @@
       <w:pPr>
         <w:rPr>
           <w:rFonts w:ascii="Tahoma" w:hAnsi="Tahoma" w:cs="Tahoma"/>
-          <w:lang w:val="en-GB"/>
         </w:rPr>
       </w:pPr>
     </w:p>
@@ -2517,7 +2429,9 @@
         </w:rPr>
         <w:t>Referencias</w:t>
       </w:r>
+      <w:bookmarkStart w:id="7" w:name="_GoBack"/>
       <w:bookmarkEnd w:id="6"/>
+      <w:bookmarkEnd w:id="7"/>
     </w:p>
     <w:p>
       <w:pPr>
@@ -2540,7 +2454,7 @@
           <w:insideV w:val="single" w:sz="6" w:space="0" w:color="000000"/>
         </w:tblBorders>
         <w:tblLayout w:type="fixed"/>
-        <w:tblLook w:val="00BF" w:firstRow="1" w:lastRow="0" w:firstColumn="1" w:lastColumn="0" w:noHBand="0" w:noVBand="0"/>
+        <w:tblLook w:val="00A0" w:firstRow="1" w:lastRow="0" w:firstColumn="1" w:lastColumn="0" w:noHBand="0" w:noVBand="0"/>
       </w:tblPr>
       <w:tblGrid>
         <w:gridCol w:w="3402"/>
@@ -2549,12 +2463,6 @@
         <w:gridCol w:w="2977"/>
       </w:tblGrid>
       <w:tr>
-        <w:tblPrEx>
-          <w:tblCellMar>
-            <w:top w:w="0" w:type="dxa"/>
-            <w:bottom w:w="0" w:type="dxa"/>
-          </w:tblCellMar>
-        </w:tblPrEx>
         <w:tc>
           <w:tcPr>
             <w:tcW w:w="3402" w:type="dxa"/>
@@ -2673,12 +2581,6 @@
         </w:tc>
       </w:tr>
       <w:tr>
-        <w:tblPrEx>
-          <w:tblCellMar>
-            <w:top w:w="0" w:type="dxa"/>
-            <w:bottom w:w="0" w:type="dxa"/>
-          </w:tblCellMar>
-        </w:tblPrEx>
         <w:tc>
           <w:tcPr>
             <w:tcW w:w="3402" w:type="dxa"/>
@@ -2729,35 +2631,7 @@
               <w:rPr>
                 <w:rFonts w:ascii="Tahoma" w:hAnsi="Tahoma" w:cs="Tahoma"/>
               </w:rPr>
-              <w:t xml:space="preserve">Paulo C. Alvis R.; </w:t>
-            </w:r>
-            <w:proofErr w:type="spellStart"/>
-            <w:r>
-              <w:rPr>
-                <w:rFonts w:ascii="Tahoma" w:hAnsi="Tahoma" w:cs="Tahoma"/>
-              </w:rPr>
-              <w:t>Leidy</w:t>
-            </w:r>
-            <w:proofErr w:type="spellEnd"/>
-            <w:r>
-              <w:rPr>
-                <w:rFonts w:ascii="Tahoma" w:hAnsi="Tahoma" w:cs="Tahoma"/>
-              </w:rPr>
-              <w:t xml:space="preserve"> A. </w:t>
-            </w:r>
-            <w:proofErr w:type="spellStart"/>
-            <w:r>
-              <w:rPr>
-                <w:rFonts w:ascii="Tahoma" w:hAnsi="Tahoma" w:cs="Tahoma"/>
-              </w:rPr>
-              <w:t>Raigoza</w:t>
-            </w:r>
-            <w:proofErr w:type="spellEnd"/>
-            <w:r>
-              <w:rPr>
-                <w:rFonts w:ascii="Tahoma" w:hAnsi="Tahoma" w:cs="Tahoma"/>
-              </w:rPr>
-              <w:t xml:space="preserve"> P.; Diego A. Sánchez P</w:t>
+              <w:t>Paulo C. Alvis R.; Leidy A. Raigoza P.; Diego A. Sánchez P</w:t>
             </w:r>
           </w:p>
         </w:tc>
@@ -2781,12 +2655,6 @@
         </w:tc>
       </w:tr>
       <w:tr>
-        <w:tblPrEx>
-          <w:tblCellMar>
-            <w:top w:w="0" w:type="dxa"/>
-            <w:bottom w:w="0" w:type="dxa"/>
-          </w:tblCellMar>
-        </w:tblPrEx>
         <w:tc>
           <w:tcPr>
             <w:tcW w:w="3402" w:type="dxa"/>
@@ -2837,35 +2705,7 @@
               <w:rPr>
                 <w:rFonts w:ascii="Tahoma" w:hAnsi="Tahoma" w:cs="Tahoma"/>
               </w:rPr>
-              <w:t xml:space="preserve">Paulo C. Alvis R.; </w:t>
-            </w:r>
-            <w:proofErr w:type="spellStart"/>
-            <w:r>
-              <w:rPr>
-                <w:rFonts w:ascii="Tahoma" w:hAnsi="Tahoma" w:cs="Tahoma"/>
-              </w:rPr>
-              <w:t>Leidy</w:t>
-            </w:r>
-            <w:proofErr w:type="spellEnd"/>
-            <w:r>
-              <w:rPr>
-                <w:rFonts w:ascii="Tahoma" w:hAnsi="Tahoma" w:cs="Tahoma"/>
-              </w:rPr>
-              <w:t xml:space="preserve"> A. </w:t>
-            </w:r>
-            <w:proofErr w:type="spellStart"/>
-            <w:r>
-              <w:rPr>
-                <w:rFonts w:ascii="Tahoma" w:hAnsi="Tahoma" w:cs="Tahoma"/>
-              </w:rPr>
-              <w:t>Raigoza</w:t>
-            </w:r>
-            <w:proofErr w:type="spellEnd"/>
-            <w:r>
-              <w:rPr>
-                <w:rFonts w:ascii="Tahoma" w:hAnsi="Tahoma" w:cs="Tahoma"/>
-              </w:rPr>
-              <w:t xml:space="preserve"> P.; Diego A. Sánchez P</w:t>
+              <w:t>Paulo C. Alvis R.; Leidy A. Raigoza P.; Diego A. Sánchez P</w:t>
             </w:r>
           </w:p>
         </w:tc>
@@ -2889,12 +2729,6 @@
         </w:tc>
       </w:tr>
       <w:tr>
-        <w:tblPrEx>
-          <w:tblCellMar>
-            <w:top w:w="0" w:type="dxa"/>
-            <w:bottom w:w="0" w:type="dxa"/>
-          </w:tblCellMar>
-        </w:tblPrEx>
         <w:tc>
           <w:tcPr>
             <w:tcW w:w="3402" w:type="dxa"/>
@@ -2945,35 +2779,7 @@
               <w:rPr>
                 <w:rFonts w:ascii="Tahoma" w:hAnsi="Tahoma" w:cs="Tahoma"/>
               </w:rPr>
-              <w:t xml:space="preserve">Paulo C. Alvis R.; </w:t>
-            </w:r>
-            <w:proofErr w:type="spellStart"/>
-            <w:r>
-              <w:rPr>
-                <w:rFonts w:ascii="Tahoma" w:hAnsi="Tahoma" w:cs="Tahoma"/>
-              </w:rPr>
-              <w:t>Leidy</w:t>
-            </w:r>
-            <w:proofErr w:type="spellEnd"/>
-            <w:r>
-              <w:rPr>
-                <w:rFonts w:ascii="Tahoma" w:hAnsi="Tahoma" w:cs="Tahoma"/>
-              </w:rPr>
-              <w:t xml:space="preserve"> A. </w:t>
-            </w:r>
-            <w:proofErr w:type="spellStart"/>
-            <w:r>
-              <w:rPr>
-                <w:rFonts w:ascii="Tahoma" w:hAnsi="Tahoma" w:cs="Tahoma"/>
-              </w:rPr>
-              <w:t>Raigoza</w:t>
-            </w:r>
-            <w:proofErr w:type="spellEnd"/>
-            <w:r>
-              <w:rPr>
-                <w:rFonts w:ascii="Tahoma" w:hAnsi="Tahoma" w:cs="Tahoma"/>
-              </w:rPr>
-              <w:t xml:space="preserve"> P.; Diego A. Sánchez P</w:t>
+              <w:t>Paulo C. Alvis R.; Leidy A. Raigoza P.; Diego A. Sánchez P</w:t>
             </w:r>
           </w:p>
         </w:tc>
@@ -2997,12 +2803,6 @@
         </w:tc>
       </w:tr>
       <w:tr>
-        <w:tblPrEx>
-          <w:tblCellMar>
-            <w:top w:w="0" w:type="dxa"/>
-            <w:bottom w:w="0" w:type="dxa"/>
-          </w:tblCellMar>
-        </w:tblPrEx>
         <w:tc>
           <w:tcPr>
             <w:tcW w:w="3402" w:type="dxa"/>
@@ -3053,35 +2853,7 @@
               <w:rPr>
                 <w:rFonts w:ascii="Tahoma" w:hAnsi="Tahoma" w:cs="Tahoma"/>
               </w:rPr>
-              <w:t xml:space="preserve">Paulo C. Alvis R.; </w:t>
-            </w:r>
-            <w:proofErr w:type="spellStart"/>
-            <w:r>
-              <w:rPr>
-                <w:rFonts w:ascii="Tahoma" w:hAnsi="Tahoma" w:cs="Tahoma"/>
-              </w:rPr>
-              <w:t>Leidy</w:t>
-            </w:r>
-            <w:proofErr w:type="spellEnd"/>
-            <w:r>
-              <w:rPr>
-                <w:rFonts w:ascii="Tahoma" w:hAnsi="Tahoma" w:cs="Tahoma"/>
-              </w:rPr>
-              <w:t xml:space="preserve"> A. </w:t>
-            </w:r>
-            <w:proofErr w:type="spellStart"/>
-            <w:r>
-              <w:rPr>
-                <w:rFonts w:ascii="Tahoma" w:hAnsi="Tahoma" w:cs="Tahoma"/>
-              </w:rPr>
-              <w:t>Raigoza</w:t>
-            </w:r>
-            <w:proofErr w:type="spellEnd"/>
-            <w:r>
-              <w:rPr>
-                <w:rFonts w:ascii="Tahoma" w:hAnsi="Tahoma" w:cs="Tahoma"/>
-              </w:rPr>
-              <w:t xml:space="preserve"> P.; Diego A. Sánchez P</w:t>
+              <w:t>Paulo C. Alvis R.; Leidy A. Raigoza P.; Diego A. Sánchez P</w:t>
             </w:r>
           </w:p>
         </w:tc>
@@ -3105,12 +2877,6 @@
         </w:tc>
       </w:tr>
       <w:tr>
-        <w:tblPrEx>
-          <w:tblCellMar>
-            <w:top w:w="0" w:type="dxa"/>
-            <w:bottom w:w="0" w:type="dxa"/>
-          </w:tblCellMar>
-        </w:tblPrEx>
         <w:tc>
           <w:tcPr>
             <w:tcW w:w="3402" w:type="dxa"/>
@@ -3161,35 +2927,7 @@
               <w:rPr>
                 <w:rFonts w:ascii="Tahoma" w:hAnsi="Tahoma" w:cs="Tahoma"/>
               </w:rPr>
-              <w:t xml:space="preserve">Paulo C. Alvis R.; </w:t>
-            </w:r>
-            <w:proofErr w:type="spellStart"/>
-            <w:r>
-              <w:rPr>
-                <w:rFonts w:ascii="Tahoma" w:hAnsi="Tahoma" w:cs="Tahoma"/>
-              </w:rPr>
-              <w:t>Leidy</w:t>
-            </w:r>
-            <w:proofErr w:type="spellEnd"/>
-            <w:r>
-              <w:rPr>
-                <w:rFonts w:ascii="Tahoma" w:hAnsi="Tahoma" w:cs="Tahoma"/>
-              </w:rPr>
-              <w:t xml:space="preserve"> A. </w:t>
-            </w:r>
-            <w:proofErr w:type="spellStart"/>
-            <w:r>
-              <w:rPr>
-                <w:rFonts w:ascii="Tahoma" w:hAnsi="Tahoma" w:cs="Tahoma"/>
-              </w:rPr>
-              <w:t>Raigoza</w:t>
-            </w:r>
-            <w:proofErr w:type="spellEnd"/>
-            <w:r>
-              <w:rPr>
-                <w:rFonts w:ascii="Tahoma" w:hAnsi="Tahoma" w:cs="Tahoma"/>
-              </w:rPr>
-              <w:t xml:space="preserve"> P.; Diego A. Sánchez P</w:t>
+              <w:t>Paulo C. Alvis R.; Leidy A. Raigoza P.; Diego A. Sánchez P</w:t>
             </w:r>
           </w:p>
         </w:tc>
@@ -3213,12 +2951,6 @@
         </w:tc>
       </w:tr>
       <w:tr>
-        <w:tblPrEx>
-          <w:tblCellMar>
-            <w:top w:w="0" w:type="dxa"/>
-            <w:bottom w:w="0" w:type="dxa"/>
-          </w:tblCellMar>
-        </w:tblPrEx>
         <w:tc>
           <w:tcPr>
             <w:tcW w:w="3402" w:type="dxa"/>
@@ -3269,35 +3001,7 @@
               <w:rPr>
                 <w:rFonts w:ascii="Tahoma" w:hAnsi="Tahoma" w:cs="Tahoma"/>
               </w:rPr>
-              <w:t xml:space="preserve">Paulo C. Alvis R.; </w:t>
-            </w:r>
-            <w:proofErr w:type="spellStart"/>
-            <w:r>
-              <w:rPr>
-                <w:rFonts w:ascii="Tahoma" w:hAnsi="Tahoma" w:cs="Tahoma"/>
-              </w:rPr>
-              <w:t>Leidy</w:t>
-            </w:r>
-            <w:proofErr w:type="spellEnd"/>
-            <w:r>
-              <w:rPr>
-                <w:rFonts w:ascii="Tahoma" w:hAnsi="Tahoma" w:cs="Tahoma"/>
-              </w:rPr>
-              <w:t xml:space="preserve"> A. </w:t>
-            </w:r>
-            <w:proofErr w:type="spellStart"/>
-            <w:r>
-              <w:rPr>
-                <w:rFonts w:ascii="Tahoma" w:hAnsi="Tahoma" w:cs="Tahoma"/>
-              </w:rPr>
-              <w:t>Raigoza</w:t>
-            </w:r>
-            <w:proofErr w:type="spellEnd"/>
-            <w:r>
-              <w:rPr>
-                <w:rFonts w:ascii="Tahoma" w:hAnsi="Tahoma" w:cs="Tahoma"/>
-              </w:rPr>
-              <w:t xml:space="preserve"> P.; Diego A. Sánchez P</w:t>
+              <w:t>Paulo C. Alvis R.; Leidy A. Raigoza P.; Diego A. Sánchez P</w:t>
             </w:r>
           </w:p>
         </w:tc>
@@ -3321,12 +3025,6 @@
         </w:tc>
       </w:tr>
       <w:tr>
-        <w:tblPrEx>
-          <w:tblCellMar>
-            <w:top w:w="0" w:type="dxa"/>
-            <w:bottom w:w="0" w:type="dxa"/>
-          </w:tblCellMar>
-        </w:tblPrEx>
         <w:tc>
           <w:tcPr>
             <w:tcW w:w="3402" w:type="dxa"/>
@@ -3377,35 +3075,7 @@
               <w:rPr>
                 <w:rFonts w:ascii="Tahoma" w:hAnsi="Tahoma" w:cs="Tahoma"/>
               </w:rPr>
-              <w:t xml:space="preserve">Paulo C. Alvis R.; </w:t>
-            </w:r>
-            <w:proofErr w:type="spellStart"/>
-            <w:r>
-              <w:rPr>
-                <w:rFonts w:ascii="Tahoma" w:hAnsi="Tahoma" w:cs="Tahoma"/>
-              </w:rPr>
-              <w:t>Leidy</w:t>
-            </w:r>
-            <w:proofErr w:type="spellEnd"/>
-            <w:r>
-              <w:rPr>
-                <w:rFonts w:ascii="Tahoma" w:hAnsi="Tahoma" w:cs="Tahoma"/>
-              </w:rPr>
-              <w:t xml:space="preserve"> A. </w:t>
-            </w:r>
-            <w:proofErr w:type="spellStart"/>
-            <w:r>
-              <w:rPr>
-                <w:rFonts w:ascii="Tahoma" w:hAnsi="Tahoma" w:cs="Tahoma"/>
-              </w:rPr>
-              <w:t>Raigoza</w:t>
-            </w:r>
-            <w:proofErr w:type="spellEnd"/>
-            <w:r>
-              <w:rPr>
-                <w:rFonts w:ascii="Tahoma" w:hAnsi="Tahoma" w:cs="Tahoma"/>
-              </w:rPr>
-              <w:t xml:space="preserve"> P.; Diego A. Sánchez P</w:t>
+              <w:t>Paulo C. Alvis R.; Leidy A. Raigoza P.; Diego A. Sánchez P</w:t>
             </w:r>
           </w:p>
         </w:tc>
@@ -3429,12 +3099,6 @@
         </w:tc>
       </w:tr>
       <w:tr>
-        <w:tblPrEx>
-          <w:tblCellMar>
-            <w:top w:w="0" w:type="dxa"/>
-            <w:bottom w:w="0" w:type="dxa"/>
-          </w:tblCellMar>
-        </w:tblPrEx>
         <w:tc>
           <w:tcPr>
             <w:tcW w:w="3402" w:type="dxa"/>
@@ -3485,35 +3149,7 @@
               <w:rPr>
                 <w:rFonts w:ascii="Tahoma" w:hAnsi="Tahoma" w:cs="Tahoma"/>
               </w:rPr>
-              <w:t xml:space="preserve">Paulo C. Alvis R.; </w:t>
-            </w:r>
-            <w:proofErr w:type="spellStart"/>
-            <w:r>
-              <w:rPr>
-                <w:rFonts w:ascii="Tahoma" w:hAnsi="Tahoma" w:cs="Tahoma"/>
-              </w:rPr>
-              <w:t>Leidy</w:t>
-            </w:r>
-            <w:proofErr w:type="spellEnd"/>
-            <w:r>
-              <w:rPr>
-                <w:rFonts w:ascii="Tahoma" w:hAnsi="Tahoma" w:cs="Tahoma"/>
-              </w:rPr>
-              <w:t xml:space="preserve"> A. </w:t>
-            </w:r>
-            <w:proofErr w:type="spellStart"/>
-            <w:r>
-              <w:rPr>
-                <w:rFonts w:ascii="Tahoma" w:hAnsi="Tahoma" w:cs="Tahoma"/>
-              </w:rPr>
-              <w:t>Raigoza</w:t>
-            </w:r>
-            <w:proofErr w:type="spellEnd"/>
-            <w:r>
-              <w:rPr>
-                <w:rFonts w:ascii="Tahoma" w:hAnsi="Tahoma" w:cs="Tahoma"/>
-              </w:rPr>
-              <w:t xml:space="preserve"> P.; Diego A. Sánchez P</w:t>
+              <w:t>Paulo C. Alvis R.; Leidy A. Raigoza P.; Diego A. Sánchez P</w:t>
             </w:r>
           </w:p>
         </w:tc>
@@ -3537,12 +3173,6 @@
         </w:tc>
       </w:tr>
       <w:tr>
-        <w:tblPrEx>
-          <w:tblCellMar>
-            <w:top w:w="0" w:type="dxa"/>
-            <w:bottom w:w="0" w:type="dxa"/>
-          </w:tblCellMar>
-        </w:tblPrEx>
         <w:tc>
           <w:tcPr>
             <w:tcW w:w="3402" w:type="dxa"/>
@@ -3593,35 +3223,7 @@
               <w:rPr>
                 <w:rFonts w:ascii="Tahoma" w:hAnsi="Tahoma" w:cs="Tahoma"/>
               </w:rPr>
-              <w:t xml:space="preserve">Paulo C. Alvis R.; </w:t>
-            </w:r>
-            <w:proofErr w:type="spellStart"/>
-            <w:r>
-              <w:rPr>
-                <w:rFonts w:ascii="Tahoma" w:hAnsi="Tahoma" w:cs="Tahoma"/>
-              </w:rPr>
-              <w:t>Leidy</w:t>
-            </w:r>
-            <w:proofErr w:type="spellEnd"/>
-            <w:r>
-              <w:rPr>
-                <w:rFonts w:ascii="Tahoma" w:hAnsi="Tahoma" w:cs="Tahoma"/>
-              </w:rPr>
-              <w:t xml:space="preserve"> A. </w:t>
-            </w:r>
-            <w:proofErr w:type="spellStart"/>
-            <w:r>
-              <w:rPr>
-                <w:rFonts w:ascii="Tahoma" w:hAnsi="Tahoma" w:cs="Tahoma"/>
-              </w:rPr>
-              <w:t>Raigoza</w:t>
-            </w:r>
-            <w:proofErr w:type="spellEnd"/>
-            <w:r>
-              <w:rPr>
-                <w:rFonts w:ascii="Tahoma" w:hAnsi="Tahoma" w:cs="Tahoma"/>
-              </w:rPr>
-              <w:t xml:space="preserve"> P.; Diego A. Sánchez P</w:t>
+              <w:t>Paulo C. Alvis R.; Leidy A. Raigoza P.; Diego A. Sánchez P</w:t>
             </w:r>
           </w:p>
         </w:tc>
@@ -3645,12 +3247,6 @@
         </w:tc>
       </w:tr>
       <w:tr>
-        <w:tblPrEx>
-          <w:tblCellMar>
-            <w:top w:w="0" w:type="dxa"/>
-            <w:bottom w:w="0" w:type="dxa"/>
-          </w:tblCellMar>
-        </w:tblPrEx>
         <w:tc>
           <w:tcPr>
             <w:tcW w:w="3402" w:type="dxa"/>
@@ -3701,35 +3297,7 @@
               <w:rPr>
                 <w:rFonts w:ascii="Tahoma" w:hAnsi="Tahoma" w:cs="Tahoma"/>
               </w:rPr>
-              <w:t xml:space="preserve">Paulo C. Alvis R.; </w:t>
-            </w:r>
-            <w:proofErr w:type="spellStart"/>
-            <w:r>
-              <w:rPr>
-                <w:rFonts w:ascii="Tahoma" w:hAnsi="Tahoma" w:cs="Tahoma"/>
-              </w:rPr>
-              <w:t>Leidy</w:t>
-            </w:r>
-            <w:proofErr w:type="spellEnd"/>
-            <w:r>
-              <w:rPr>
-                <w:rFonts w:ascii="Tahoma" w:hAnsi="Tahoma" w:cs="Tahoma"/>
-              </w:rPr>
-              <w:t xml:space="preserve"> A. </w:t>
-            </w:r>
-            <w:proofErr w:type="spellStart"/>
-            <w:r>
-              <w:rPr>
-                <w:rFonts w:ascii="Tahoma" w:hAnsi="Tahoma" w:cs="Tahoma"/>
-              </w:rPr>
-              <w:t>Raigoza</w:t>
-            </w:r>
-            <w:proofErr w:type="spellEnd"/>
-            <w:r>
-              <w:rPr>
-                <w:rFonts w:ascii="Tahoma" w:hAnsi="Tahoma" w:cs="Tahoma"/>
-              </w:rPr>
-              <w:t xml:space="preserve"> P.; Diego A. Sánchez P</w:t>
+              <w:t>Paulo C. Alvis R.; Leidy A. Raigoza P.; Diego A. Sánchez P</w:t>
             </w:r>
           </w:p>
         </w:tc>
@@ -3753,12 +3321,6 @@
         </w:tc>
       </w:tr>
       <w:tr>
-        <w:tblPrEx>
-          <w:tblCellMar>
-            <w:top w:w="0" w:type="dxa"/>
-            <w:bottom w:w="0" w:type="dxa"/>
-          </w:tblCellMar>
-        </w:tblPrEx>
         <w:tc>
           <w:tcPr>
             <w:tcW w:w="3402" w:type="dxa"/>
@@ -3809,35 +3371,7 @@
               <w:rPr>
                 <w:rFonts w:ascii="Tahoma" w:hAnsi="Tahoma" w:cs="Tahoma"/>
               </w:rPr>
-              <w:t xml:space="preserve">Paulo C. Alvis R.; </w:t>
-            </w:r>
-            <w:proofErr w:type="spellStart"/>
-            <w:r>
-              <w:rPr>
-                <w:rFonts w:ascii="Tahoma" w:hAnsi="Tahoma" w:cs="Tahoma"/>
-              </w:rPr>
-              <w:t>Leidy</w:t>
-            </w:r>
-            <w:proofErr w:type="spellEnd"/>
-            <w:r>
-              <w:rPr>
-                <w:rFonts w:ascii="Tahoma" w:hAnsi="Tahoma" w:cs="Tahoma"/>
-              </w:rPr>
-              <w:t xml:space="preserve"> A. </w:t>
-            </w:r>
-            <w:proofErr w:type="spellStart"/>
-            <w:r>
-              <w:rPr>
-                <w:rFonts w:ascii="Tahoma" w:hAnsi="Tahoma" w:cs="Tahoma"/>
-              </w:rPr>
-              <w:t>Raigoza</w:t>
-            </w:r>
-            <w:proofErr w:type="spellEnd"/>
-            <w:r>
-              <w:rPr>
-                <w:rFonts w:ascii="Tahoma" w:hAnsi="Tahoma" w:cs="Tahoma"/>
-              </w:rPr>
-              <w:t xml:space="preserve"> P.; Diego A. Sánchez P</w:t>
+              <w:t>Paulo C. Alvis R.; Leidy A. Raigoza P.; Diego A. Sánchez P</w:t>
             </w:r>
           </w:p>
         </w:tc>
@@ -3869,8 +3403,8 @@
         </w:rPr>
       </w:pPr>
     </w:p>
-    <w:bookmarkEnd w:id="0"/>
     <w:bookmarkEnd w:id="1"/>
+    <w:bookmarkEnd w:id="2"/>
     <w:p>
       <w:pPr>
         <w:rPr>
@@ -3892,9 +3426,9 @@
           <w:lang w:val="nl-NL"/>
         </w:rPr>
       </w:pPr>
-      <w:bookmarkStart w:id="7" w:name="_Toc130035779"/>
-      <w:bookmarkStart w:id="8" w:name="_Toc251835995"/>
-      <w:bookmarkStart w:id="9" w:name="_Toc464412381"/>
+      <w:bookmarkStart w:id="8" w:name="_Toc130035779"/>
+      <w:bookmarkStart w:id="9" w:name="_Toc251835995"/>
+      <w:bookmarkStart w:id="10" w:name="_Toc464412381"/>
       <w:r>
         <w:rPr>
           <w:rFonts w:ascii="Tahoma" w:hAnsi="Tahoma" w:cs="Tahoma"/>
@@ -3902,9 +3436,9 @@
         </w:rPr>
         <w:t>Resumen del documento</w:t>
       </w:r>
-      <w:bookmarkEnd w:id="7"/>
       <w:bookmarkEnd w:id="8"/>
       <w:bookmarkEnd w:id="9"/>
+      <w:bookmarkEnd w:id="10"/>
     </w:p>
     <w:p>
       <w:pPr>
@@ -4077,13 +3611,13 @@
                 <w:rFonts w:ascii="Tahoma" w:hAnsi="Tahoma" w:cs="Tahoma"/>
                 <w:lang w:val="nl-NL"/>
               </w:rPr>
+              <w:instrText xml:space="preserve"> \* MERGEFORMAT </w:instrText>
             </w:r>
             <w:r>
               <w:rPr>
                 <w:rFonts w:ascii="Tahoma" w:hAnsi="Tahoma" w:cs="Tahoma"/>
                 <w:lang w:val="nl-NL"/>
               </w:rPr>
-              <w:instrText xml:space="preserve"> \* MERGEFORMAT </w:instrText>
             </w:r>
             <w:r>
               <w:rPr>
@@ -4481,11 +4015,11 @@
           <w:lang w:val="nl-NL"/>
         </w:rPr>
       </w:pPr>
-      <w:bookmarkStart w:id="10" w:name="_Ref129346840"/>
-      <w:bookmarkStart w:id="11" w:name="_Ref129346847"/>
-      <w:bookmarkStart w:id="12" w:name="_Toc130035780"/>
-      <w:bookmarkStart w:id="13" w:name="_Toc251835996"/>
-      <w:bookmarkStart w:id="14" w:name="_Toc464412382"/>
+      <w:bookmarkStart w:id="11" w:name="_Ref129346840"/>
+      <w:bookmarkStart w:id="12" w:name="_Ref129346847"/>
+      <w:bookmarkStart w:id="13" w:name="_Toc130035780"/>
+      <w:bookmarkStart w:id="14" w:name="_Toc251835996"/>
+      <w:bookmarkStart w:id="15" w:name="_Toc464412382"/>
       <w:r>
         <w:rPr>
           <w:rFonts w:ascii="Tahoma" w:hAnsi="Tahoma" w:cs="Tahoma"/>
@@ -4494,11 +4028,11 @@
         <w:lastRenderedPageBreak/>
         <w:t>Requerimientos de arquitectura</w:t>
       </w:r>
-      <w:bookmarkEnd w:id="10"/>
       <w:bookmarkEnd w:id="11"/>
       <w:bookmarkEnd w:id="12"/>
       <w:bookmarkEnd w:id="13"/>
       <w:bookmarkEnd w:id="14"/>
+      <w:bookmarkEnd w:id="15"/>
       <w:r>
         <w:rPr>
           <w:rFonts w:ascii="Tahoma" w:hAnsi="Tahoma" w:cs="Tahoma"/>
@@ -4554,9 +4088,9 @@
           <w:lang w:val="nl-NL"/>
         </w:rPr>
       </w:pPr>
-      <w:bookmarkStart w:id="15" w:name="_Toc130035781"/>
-      <w:bookmarkStart w:id="16" w:name="_Toc251835997"/>
-      <w:bookmarkStart w:id="17" w:name="_Toc464412383"/>
+      <w:bookmarkStart w:id="16" w:name="_Toc130035781"/>
+      <w:bookmarkStart w:id="17" w:name="_Toc251835997"/>
+      <w:bookmarkStart w:id="18" w:name="_Toc464412383"/>
       <w:r>
         <w:rPr>
           <w:rFonts w:ascii="Tahoma" w:hAnsi="Tahoma" w:cs="Tahoma"/>
@@ -4564,9 +4098,9 @@
         </w:rPr>
         <w:t>Requerimientos no funcionales</w:t>
       </w:r>
-      <w:bookmarkEnd w:id="15"/>
       <w:bookmarkEnd w:id="16"/>
       <w:bookmarkEnd w:id="17"/>
+      <w:bookmarkEnd w:id="18"/>
     </w:p>
     <w:p>
       <w:pPr>
@@ -5330,16 +4864,16 @@
           <w:rFonts w:ascii="Tahoma" w:hAnsi="Tahoma" w:cs="Tahoma"/>
         </w:rPr>
       </w:pPr>
-      <w:bookmarkStart w:id="18" w:name="_Toc130035782"/>
-      <w:bookmarkStart w:id="19" w:name="_Toc251835998"/>
-      <w:bookmarkStart w:id="20" w:name="_Toc464412384"/>
+      <w:bookmarkStart w:id="19" w:name="_Toc130035782"/>
+      <w:bookmarkStart w:id="20" w:name="_Toc251835998"/>
+      <w:bookmarkStart w:id="21" w:name="_Toc464412384"/>
       <w:r>
         <w:rPr>
           <w:rFonts w:ascii="Tahoma" w:hAnsi="Tahoma" w:cs="Tahoma"/>
         </w:rPr>
         <w:t>Vistas de casos de uso</w:t>
       </w:r>
-      <w:bookmarkEnd w:id="18"/>
+      <w:bookmarkEnd w:id="19"/>
       <w:r>
         <w:rPr>
           <w:rFonts w:ascii="Tahoma" w:hAnsi="Tahoma" w:cs="Tahoma"/>
@@ -5358,8 +4892,8 @@
         </w:rPr>
         <w:t>)</w:t>
       </w:r>
-      <w:bookmarkEnd w:id="19"/>
       <w:bookmarkEnd w:id="20"/>
+      <w:bookmarkEnd w:id="21"/>
     </w:p>
     <w:p>
       <w:pPr>
@@ -5896,18 +5430,18 @@
           <w:rFonts w:ascii="Tahoma" w:hAnsi="Tahoma" w:cs="Tahoma"/>
         </w:rPr>
       </w:pPr>
-      <w:bookmarkStart w:id="21" w:name="_Toc130035783"/>
-      <w:bookmarkStart w:id="22" w:name="_Toc251835999"/>
-      <w:bookmarkStart w:id="23" w:name="_Toc464412385"/>
+      <w:bookmarkStart w:id="22" w:name="_Toc130035783"/>
+      <w:bookmarkStart w:id="23" w:name="_Toc251835999"/>
+      <w:bookmarkStart w:id="24" w:name="_Toc464412385"/>
       <w:r>
         <w:rPr>
           <w:rFonts w:ascii="Tahoma" w:hAnsi="Tahoma" w:cs="Tahoma"/>
         </w:rPr>
         <w:t>Vista lógica</w:t>
       </w:r>
-      <w:bookmarkEnd w:id="21"/>
       <w:bookmarkEnd w:id="22"/>
       <w:bookmarkEnd w:id="23"/>
+      <w:bookmarkEnd w:id="24"/>
       <w:r>
         <w:rPr>
           <w:rFonts w:ascii="Tahoma" w:hAnsi="Tahoma" w:cs="Tahoma"/>
@@ -5943,14 +5477,14 @@
           <w:rFonts w:ascii="Tahoma" w:hAnsi="Tahoma" w:cs="Tahoma"/>
         </w:rPr>
       </w:pPr>
-      <w:bookmarkStart w:id="24" w:name="_Toc464412386"/>
+      <w:bookmarkStart w:id="25" w:name="_Toc464412386"/>
       <w:r>
         <w:rPr>
           <w:rFonts w:ascii="Tahoma" w:hAnsi="Tahoma" w:cs="Tahoma"/>
         </w:rPr>
         <w:t>Niveles</w:t>
       </w:r>
-      <w:bookmarkEnd w:id="24"/>
+      <w:bookmarkEnd w:id="25"/>
     </w:p>
     <w:p>
       <w:pPr>
@@ -6116,18 +5650,18 @@
           <w:rFonts w:ascii="Tahoma" w:hAnsi="Tahoma" w:cs="Tahoma"/>
         </w:rPr>
       </w:pPr>
-      <w:bookmarkStart w:id="25" w:name="_Toc130035786"/>
-      <w:bookmarkStart w:id="26" w:name="_Toc251836002"/>
-      <w:bookmarkStart w:id="27" w:name="_Toc464412387"/>
+      <w:bookmarkStart w:id="26" w:name="_Toc130035786"/>
+      <w:bookmarkStart w:id="27" w:name="_Toc251836002"/>
+      <w:bookmarkStart w:id="28" w:name="_Toc464412387"/>
       <w:r>
         <w:rPr>
           <w:rFonts w:ascii="Tahoma" w:hAnsi="Tahoma" w:cs="Tahoma"/>
         </w:rPr>
         <w:t>Realización de casos de uso</w:t>
       </w:r>
-      <w:bookmarkEnd w:id="25"/>
       <w:bookmarkEnd w:id="26"/>
       <w:bookmarkEnd w:id="27"/>
+      <w:bookmarkEnd w:id="28"/>
     </w:p>
     <w:p>
       <w:pPr>
@@ -6303,18 +5837,18 @@
           <w:rFonts w:ascii="Tahoma" w:hAnsi="Tahoma" w:cs="Tahoma"/>
         </w:rPr>
       </w:pPr>
-      <w:bookmarkStart w:id="28" w:name="_Toc130035788"/>
-      <w:bookmarkStart w:id="29" w:name="_Toc251836003"/>
-      <w:bookmarkStart w:id="30" w:name="_Toc464412388"/>
+      <w:bookmarkStart w:id="29" w:name="_Toc130035788"/>
+      <w:bookmarkStart w:id="30" w:name="_Toc251836003"/>
+      <w:bookmarkStart w:id="31" w:name="_Toc464412388"/>
       <w:r>
         <w:rPr>
           <w:rFonts w:ascii="Tahoma" w:hAnsi="Tahoma" w:cs="Tahoma"/>
         </w:rPr>
         <w:t>Vista de implementación</w:t>
       </w:r>
-      <w:bookmarkEnd w:id="28"/>
       <w:bookmarkEnd w:id="29"/>
       <w:bookmarkEnd w:id="30"/>
+      <w:bookmarkEnd w:id="31"/>
     </w:p>
     <w:p>
       <w:pPr>
@@ -6380,13 +5914,13 @@
           <w:rFonts w:ascii="Tahoma" w:hAnsi="Tahoma" w:cs="Tahoma"/>
           <w:lang w:val="nl-NL"/>
         </w:rPr>
+        <w:instrText xml:space="preserve"> \* MERGEFORMAT </w:instrText>
       </w:r>
       <w:r>
         <w:rPr>
           <w:rFonts w:ascii="Tahoma" w:hAnsi="Tahoma" w:cs="Tahoma"/>
           <w:lang w:val="nl-NL"/>
         </w:rPr>
-        <w:instrText xml:space="preserve"> \* MERGEFORMAT </w:instrText>
       </w:r>
       <w:r>
         <w:rPr>
@@ -6399,19 +5933,7 @@
         <w:rPr>
           <w:rFonts w:ascii="Tahoma" w:hAnsi="Tahoma" w:cs="Tahoma"/>
         </w:rPr>
-        <w:t>Ilustra</w:t>
-      </w:r>
-      <w:r>
-        <w:rPr>
-          <w:rFonts w:ascii="Tahoma" w:hAnsi="Tahoma" w:cs="Tahoma"/>
-        </w:rPr>
-        <w:t>c</w:t>
-      </w:r>
-      <w:r>
-        <w:rPr>
-          <w:rFonts w:ascii="Tahoma" w:hAnsi="Tahoma" w:cs="Tahoma"/>
-        </w:rPr>
-        <w:t xml:space="preserve">ión </w:t>
+        <w:t xml:space="preserve">Ilustración </w:t>
       </w:r>
       <w:r>
         <w:rPr>
@@ -6483,17 +6005,17 @@
         <w:rPr>
           <w:rFonts w:ascii="Tahoma" w:hAnsi="Tahoma" w:cs="Tahoma"/>
         </w:rPr>
-      </w:r>
-      <w:r>
-        <w:rPr>
-          <w:rFonts w:ascii="Tahoma" w:hAnsi="Tahoma" w:cs="Tahoma"/>
-        </w:rPr>
         <w:instrText xml:space="preserve"> \* MERGEFORMAT </w:instrText>
       </w:r>
       <w:r>
         <w:rPr>
           <w:rFonts w:ascii="Tahoma" w:hAnsi="Tahoma" w:cs="Tahoma"/>
         </w:rPr>
+      </w:r>
+      <w:r>
+        <w:rPr>
+          <w:rFonts w:ascii="Tahoma" w:hAnsi="Tahoma" w:cs="Tahoma"/>
+        </w:rPr>
         <w:fldChar w:fldCharType="separate"/>
       </w:r>
       <w:r>
@@ -6537,12 +6059,12 @@
         <w:rPr>
           <w:rFonts w:ascii="Tahoma" w:hAnsi="Tahoma" w:cs="Tahoma"/>
         </w:rPr>
-      </w:r>
-      <w:r>
-        <w:rPr>
-          <w:rFonts w:ascii="Tahoma" w:hAnsi="Tahoma" w:cs="Tahoma"/>
-        </w:rPr>
         <w:instrText xml:space="preserve"> \* MERGEFORMAT </w:instrText>
+      </w:r>
+      <w:r>
+        <w:rPr>
+          <w:rFonts w:ascii="Tahoma" w:hAnsi="Tahoma" w:cs="Tahoma"/>
+        </w:rPr>
       </w:r>
       <w:r>
         <w:rPr>
@@ -6647,8 +6169,8 @@
           <w:rFonts w:ascii="Tahoma" w:hAnsi="Tahoma" w:cs="Tahoma"/>
         </w:rPr>
       </w:pPr>
-      <w:bookmarkStart w:id="31" w:name="_Ref464153861"/>
-      <w:bookmarkStart w:id="32" w:name="_Toc464412389"/>
+      <w:bookmarkStart w:id="32" w:name="_Ref464153861"/>
+      <w:bookmarkStart w:id="33" w:name="_Toc464412389"/>
       <w:r>
         <w:rPr>
           <w:rFonts w:ascii="Tahoma" w:hAnsi="Tahoma" w:cs="Tahoma"/>
@@ -6686,14 +6208,14 @@
         </w:rPr>
         <w:fldChar w:fldCharType="end"/>
       </w:r>
-      <w:bookmarkEnd w:id="31"/>
+      <w:bookmarkEnd w:id="32"/>
       <w:r>
         <w:rPr>
           <w:rFonts w:ascii="Tahoma" w:hAnsi="Tahoma" w:cs="Tahoma"/>
         </w:rPr>
         <w:t>: Lógica de movimiento</w:t>
       </w:r>
-      <w:bookmarkEnd w:id="32"/>
+      <w:bookmarkEnd w:id="33"/>
     </w:p>
     <w:p>
       <w:pPr>
@@ -6781,8 +6303,8 @@
           <w:lang w:val="nl-NL"/>
         </w:rPr>
       </w:pPr>
-      <w:bookmarkStart w:id="33" w:name="_Ref464154131"/>
-      <w:bookmarkStart w:id="34" w:name="_Toc464412390"/>
+      <w:bookmarkStart w:id="34" w:name="_Ref464154131"/>
+      <w:bookmarkStart w:id="35" w:name="_Toc464412390"/>
       <w:r>
         <w:rPr>
           <w:rFonts w:ascii="Tahoma" w:hAnsi="Tahoma" w:cs="Tahoma"/>
@@ -6820,7 +6342,7 @@
         </w:rPr>
         <w:fldChar w:fldCharType="end"/>
       </w:r>
-      <w:bookmarkEnd w:id="33"/>
+      <w:bookmarkEnd w:id="34"/>
       <w:r>
         <w:rPr>
           <w:rFonts w:ascii="Tahoma" w:hAnsi="Tahoma" w:cs="Tahoma"/>
@@ -6895,7 +6417,7 @@
           </wp:inline>
         </w:drawing>
       </w:r>
-      <w:bookmarkEnd w:id="34"/>
+      <w:bookmarkEnd w:id="35"/>
     </w:p>
     <w:p>
       <w:pPr>
@@ -6904,8 +6426,8 @@
           <w:rFonts w:ascii="Tahoma" w:hAnsi="Tahoma" w:cs="Tahoma"/>
         </w:rPr>
       </w:pPr>
-      <w:bookmarkStart w:id="35" w:name="_Ref464154550"/>
-      <w:bookmarkStart w:id="36" w:name="_Toc464412391"/>
+      <w:bookmarkStart w:id="36" w:name="_Ref464154550"/>
+      <w:bookmarkStart w:id="37" w:name="_Toc464412391"/>
       <w:r>
         <w:rPr>
           <w:rFonts w:ascii="Tahoma" w:hAnsi="Tahoma" w:cs="Tahoma"/>
@@ -6943,14 +6465,14 @@
         </w:rPr>
         <w:fldChar w:fldCharType="end"/>
       </w:r>
-      <w:bookmarkEnd w:id="35"/>
+      <w:bookmarkEnd w:id="36"/>
       <w:r>
         <w:rPr>
           <w:rFonts w:ascii="Tahoma" w:hAnsi="Tahoma" w:cs="Tahoma"/>
         </w:rPr>
         <w:t>: Interacción con los objetos</w:t>
       </w:r>
-      <w:bookmarkEnd w:id="36"/>
+      <w:bookmarkEnd w:id="37"/>
     </w:p>
     <w:p>
       <w:pPr>
@@ -6971,16 +6493,16 @@
           <w:rFonts w:ascii="Tahoma" w:hAnsi="Tahoma" w:cs="Tahoma"/>
         </w:rPr>
       </w:pPr>
-      <w:bookmarkStart w:id="37" w:name="_Toc251836004"/>
-      <w:bookmarkStart w:id="38" w:name="_Toc464412392"/>
+      <w:bookmarkStart w:id="38" w:name="_Toc251836004"/>
+      <w:bookmarkStart w:id="39" w:name="_Toc464412392"/>
       <w:r>
         <w:rPr>
           <w:rFonts w:ascii="Tahoma" w:hAnsi="Tahoma" w:cs="Tahoma"/>
         </w:rPr>
         <w:t>Estructura de los paquetes</w:t>
       </w:r>
-      <w:bookmarkEnd w:id="37"/>
       <w:bookmarkEnd w:id="38"/>
+      <w:bookmarkEnd w:id="39"/>
     </w:p>
     <w:p>
       <w:pPr>
@@ -7037,8 +6559,8 @@
           <w:rFonts w:ascii="Tahoma" w:hAnsi="Tahoma" w:cs="Tahoma"/>
         </w:rPr>
       </w:pPr>
-      <w:bookmarkStart w:id="39" w:name="_Toc251836005"/>
-      <w:bookmarkStart w:id="40" w:name="_Toc464412393"/>
+      <w:bookmarkStart w:id="40" w:name="_Toc251836005"/>
+      <w:bookmarkStart w:id="41" w:name="_Toc464412393"/>
       <w:r>
         <w:rPr>
           <w:rFonts w:ascii="Tahoma" w:hAnsi="Tahoma" w:cs="Tahoma"/>
@@ -7057,8 +6579,8 @@
         </w:rPr>
         <w:t>de niveles</w:t>
       </w:r>
-      <w:bookmarkEnd w:id="39"/>
       <w:bookmarkEnd w:id="40"/>
+      <w:bookmarkEnd w:id="41"/>
     </w:p>
     <w:p>
       <w:pPr>
@@ -7172,8 +6694,8 @@
           <w:lang w:val="nl-NL"/>
         </w:rPr>
       </w:pPr>
-      <w:bookmarkStart w:id="41" w:name="_Toc251836006"/>
-      <w:bookmarkStart w:id="42" w:name="_Toc464412394"/>
+      <w:bookmarkStart w:id="42" w:name="_Toc251836006"/>
+      <w:bookmarkStart w:id="43" w:name="_Toc464412394"/>
       <w:r>
         <w:rPr>
           <w:rFonts w:ascii="Tahoma" w:hAnsi="Tahoma" w:cs="Tahoma"/>
@@ -7196,8 +6718,8 @@
         </w:rPr>
         <w:t>uso de componentes y marcos de trabajo</w:t>
       </w:r>
-      <w:bookmarkEnd w:id="41"/>
       <w:bookmarkEnd w:id="42"/>
+      <w:bookmarkEnd w:id="43"/>
     </w:p>
     <w:p>
       <w:pPr>
@@ -7244,18 +6766,18 @@
           <w:rFonts w:ascii="Tahoma" w:hAnsi="Tahoma" w:cs="Tahoma"/>
         </w:rPr>
       </w:pPr>
-      <w:bookmarkStart w:id="43" w:name="_Toc130035791"/>
-      <w:bookmarkStart w:id="44" w:name="_Toc251836007"/>
-      <w:bookmarkStart w:id="45" w:name="_Toc464412395"/>
+      <w:bookmarkStart w:id="44" w:name="_Toc130035791"/>
+      <w:bookmarkStart w:id="45" w:name="_Toc251836007"/>
+      <w:bookmarkStart w:id="46" w:name="_Toc464412395"/>
       <w:r>
         <w:rPr>
           <w:rFonts w:ascii="Tahoma" w:hAnsi="Tahoma" w:cs="Tahoma"/>
         </w:rPr>
         <w:t>Vista de despliegue</w:t>
       </w:r>
-      <w:bookmarkEnd w:id="43"/>
       <w:bookmarkEnd w:id="44"/>
       <w:bookmarkEnd w:id="45"/>
+      <w:bookmarkEnd w:id="46"/>
     </w:p>
     <w:p>
       <w:pPr>
@@ -8068,10 +7590,7 @@
         </w:tc>
       </w:tr>
     </w:tbl>
-    <w:p>
-      <w:bookmarkStart w:id="46" w:name="_GoBack"/>
-      <w:bookmarkEnd w:id="46"/>
-    </w:p>
+    <w:p/>
     <w:sectPr>
       <w:headerReference w:type="default" r:id="rId15"/>
       <w:footerReference w:type="default" r:id="rId16"/>
@@ -8087,9 +7606,6 @@
 <w:endnotes xmlns:wpc="http://schemas.microsoft.com/office/word/2010/wordprocessingCanvas" xmlns:mc="http://schemas.openxmlformats.org/markup-compatibility/2006" xmlns:o="urn:schemas-microsoft-com:office:office" xmlns:r="http://schemas.openxmlformats.org/officeDocument/2006/relationships" xmlns:m="http://schemas.openxmlformats.org/officeDocument/2006/math" xmlns:v="urn:schemas-microsoft-com:vml" xmlns:wp14="http://schemas.microsoft.com/office/word/2010/wordprocessingDrawing" xmlns:wp="http://schemas.openxmlformats.org/drawingml/2006/wordprocessingDrawing" xmlns:w10="urn:schemas-microsoft-com:office:word" xmlns:w="http://schemas.openxmlformats.org/wordprocessingml/2006/main" xmlns:w14="http://schemas.microsoft.com/office/word/2010/wordml" xmlns:wpg="http://schemas.microsoft.com/office/word/2010/wordprocessingGroup" xmlns:wpi="http://schemas.microsoft.com/office/word/2010/wordprocessingInk" xmlns:wne="http://schemas.microsoft.com/office/word/2006/wordml" xmlns:wps="http://schemas.microsoft.com/office/word/2010/wordprocessingShape" mc:Ignorable="w14 wp14">
   <w:endnote w:type="separator" w:id="-1">
     <w:p>
-      <w:pPr>
-        <w:pStyle w:val="Refdenotaalpie"/>
-      </w:pPr>
       <w:r>
         <w:separator/>
       </w:r>
@@ -8097,9 +7613,6 @@
   </w:endnote>
   <w:endnote w:type="continuationSeparator" w:id="0">
     <w:p>
-      <w:pPr>
-        <w:pStyle w:val="Refdenotaalpie"/>
-      </w:pPr>
       <w:r>
         <w:continuationSeparator/>
       </w:r>
@@ -8130,12 +7643,6 @@
       <w:gridCol w:w="3162"/>
     </w:tblGrid>
     <w:tr>
-      <w:tblPrEx>
-        <w:tblCellMar>
-          <w:top w:w="0" w:type="dxa"/>
-          <w:bottom w:w="0" w:type="dxa"/>
-        </w:tblCellMar>
-      </w:tblPrEx>
       <w:tc>
         <w:tcPr>
           <w:tcW w:w="3162" w:type="dxa"/>
@@ -8181,7 +7688,18 @@
           <w:r>
             <w:t>Universidad del Quindío</w:t>
           </w:r>
-          <w:fldSimple w:instr=" DOCPROPERTY &quot;Company&quot;  \* MERGEFORMAT "/>
+          <w:r>
+            <w:fldChar w:fldCharType="begin"/>
+          </w:r>
+          <w:r>
+            <w:instrText xml:space="preserve"> DOCPROPERTY "Company"  \* MERGEFORMAT </w:instrText>
+          </w:r>
+          <w:r>
+            <w:fldChar w:fldCharType="separate"/>
+          </w:r>
+          <w:r>
+            <w:fldChar w:fldCharType="end"/>
+          </w:r>
           <w:r>
             <w:t xml:space="preserve">, </w:t>
           </w:r>
@@ -8243,11 +7761,9 @@
           <w:pPr>
             <w:jc w:val="right"/>
           </w:pPr>
-          <w:proofErr w:type="spellStart"/>
           <w:r>
             <w:t>Pag</w:t>
           </w:r>
-          <w:proofErr w:type="spellEnd"/>
           <w:r>
             <w:t xml:space="preserve"> </w:t>
           </w:r>
@@ -8264,7 +7780,7 @@
             <w:rPr>
               <w:noProof/>
             </w:rPr>
-            <w:t>11</w:t>
+            <w:t>4</w:t>
           </w:r>
           <w:r>
             <w:fldChar w:fldCharType="end"/>
@@ -8272,14 +7788,27 @@
           <w:r>
             <w:t xml:space="preserve"> of </w:t>
           </w:r>
-          <w:fldSimple w:instr=" NUMPAGES   \* MERGEFORMAT ">
-            <w:r>
-              <w:rPr>
-                <w:noProof/>
-              </w:rPr>
-              <w:t>12</w:t>
-            </w:r>
-          </w:fldSimple>
+          <w:r>
+            <w:fldChar w:fldCharType="begin"/>
+          </w:r>
+          <w:r>
+            <w:instrText xml:space="preserve"> NUMPAGES   \* MERGEFORMAT </w:instrText>
+          </w:r>
+          <w:r>
+            <w:fldChar w:fldCharType="separate"/>
+          </w:r>
+          <w:r>
+            <w:rPr>
+              <w:noProof/>
+            </w:rPr>
+            <w:t>11</w:t>
+          </w:r>
+          <w:r>
+            <w:rPr>
+              <w:noProof/>
+            </w:rPr>
+            <w:fldChar w:fldCharType="end"/>
+          </w:r>
         </w:p>
       </w:tc>
     </w:tr>
@@ -8304,23 +7833,7 @@
         <w:sz w:val="14"/>
         <w:szCs w:val="14"/>
       </w:rPr>
-      <w:t xml:space="preserve"> - </w:t>
-    </w:r>
-    <w:proofErr w:type="spellStart"/>
-    <w:r>
-      <w:rPr>
-        <w:sz w:val="14"/>
-        <w:szCs w:val="14"/>
-      </w:rPr>
-      <w:t>ScrumUP</w:t>
-    </w:r>
-    <w:proofErr w:type="spellEnd"/>
-    <w:r>
-      <w:rPr>
-        <w:sz w:val="14"/>
-        <w:szCs w:val="14"/>
-      </w:rPr>
-      <w:t xml:space="preserve"> - v. </w:t>
+      <w:t xml:space="preserve"> - ScrumUP - v. </w:t>
     </w:r>
     <w:r>
       <w:rPr>
@@ -8369,9 +7882,6 @@
 <w:footnotes xmlns:wpc="http://schemas.microsoft.com/office/word/2010/wordprocessingCanvas" xmlns:mc="http://schemas.openxmlformats.org/markup-compatibility/2006" xmlns:o="urn:schemas-microsoft-com:office:office" xmlns:r="http://schemas.openxmlformats.org/officeDocument/2006/relationships" xmlns:m="http://schemas.openxmlformats.org/officeDocument/2006/math" xmlns:v="urn:schemas-microsoft-com:vml" xmlns:wp14="http://schemas.microsoft.com/office/word/2010/wordprocessingDrawing" xmlns:wp="http://schemas.openxmlformats.org/drawingml/2006/wordprocessingDrawing" xmlns:w10="urn:schemas-microsoft-com:office:word" xmlns:w="http://schemas.openxmlformats.org/wordprocessingml/2006/main" xmlns:w14="http://schemas.microsoft.com/office/word/2010/wordml" xmlns:wpg="http://schemas.microsoft.com/office/word/2010/wordprocessingGroup" xmlns:wpi="http://schemas.microsoft.com/office/word/2010/wordprocessingInk" xmlns:wne="http://schemas.microsoft.com/office/word/2006/wordml" xmlns:wps="http://schemas.microsoft.com/office/word/2010/wordprocessingShape" mc:Ignorable="w14 wp14">
   <w:footnote w:type="separator" w:id="-1">
     <w:p>
-      <w:pPr>
-        <w:pStyle w:val="Refdenotaalpie"/>
-      </w:pPr>
       <w:r>
         <w:separator/>
       </w:r>
@@ -8379,9 +7889,6 @@
   </w:footnote>
   <w:footnote w:type="continuationSeparator" w:id="0">
     <w:p>
-      <w:pPr>
-        <w:pStyle w:val="Refdenotaalpie"/>
-      </w:pPr>
       <w:r>
         <w:continuationSeparator/>
       </w:r>
@@ -8497,12 +8004,6 @@
       <w:gridCol w:w="1770"/>
     </w:tblGrid>
     <w:tr>
-      <w:tblPrEx>
-        <w:tblCellMar>
-          <w:top w:w="0" w:type="dxa"/>
-          <w:bottom w:w="0" w:type="dxa"/>
-        </w:tblCellMar>
-      </w:tblPrEx>
       <w:tc>
         <w:tcPr>
           <w:tcW w:w="6379" w:type="dxa"/>
@@ -8616,12 +8117,6 @@
       </w:tc>
     </w:tr>
     <w:tr>
-      <w:tblPrEx>
-        <w:tblCellMar>
-          <w:top w:w="0" w:type="dxa"/>
-          <w:bottom w:w="0" w:type="dxa"/>
-        </w:tblCellMar>
-      </w:tblPrEx>
       <w:tc>
         <w:tcPr>
           <w:tcW w:w="6379" w:type="dxa"/>
@@ -9816,12 +9311,15 @@
   </w:style>
   <w:style w:type="character" w:default="1" w:styleId="Fuentedeprrafopredeter">
     <w:name w:val="Default Paragraph Font"/>
+    <w:uiPriority w:val="1"/>
     <w:semiHidden/>
-    <w:rsid w:val="00FD35D8"/>
+    <w:unhideWhenUsed/>
   </w:style>
   <w:style w:type="table" w:default="1" w:styleId="Tablanormal">
     <w:name w:val="Normal Table"/>
+    <w:uiPriority w:val="99"/>
     <w:semiHidden/>
+    <w:unhideWhenUsed/>
     <w:tblPr>
       <w:tblInd w:w="0" w:type="dxa"/>
       <w:tblCellMar>
@@ -9834,8 +9332,9 @@
   </w:style>
   <w:style w:type="numbering" w:default="1" w:styleId="Sinlista">
     <w:name w:val="No List"/>
+    <w:uiPriority w:val="99"/>
     <w:semiHidden/>
-    <w:rsid w:val="00FD35D8"/>
+    <w:unhideWhenUsed/>
   </w:style>
   <w:style w:type="paragraph" w:styleId="Textoindependiente">
     <w:name w:val="Body Text"/>
@@ -10564,12 +10063,15 @@
   </w:style>
   <w:style w:type="character" w:default="1" w:styleId="Fuentedeprrafopredeter">
     <w:name w:val="Default Paragraph Font"/>
+    <w:uiPriority w:val="1"/>
     <w:semiHidden/>
-    <w:rsid w:val="00FD35D8"/>
+    <w:unhideWhenUsed/>
   </w:style>
   <w:style w:type="table" w:default="1" w:styleId="Tablanormal">
     <w:name w:val="Normal Table"/>
+    <w:uiPriority w:val="99"/>
     <w:semiHidden/>
+    <w:unhideWhenUsed/>
     <w:tblPr>
       <w:tblInd w:w="0" w:type="dxa"/>
       <w:tblCellMar>
@@ -10582,8 +10084,9 @@
   </w:style>
   <w:style w:type="numbering" w:default="1" w:styleId="Sinlista">
     <w:name w:val="No List"/>
+    <w:uiPriority w:val="99"/>
     <w:semiHidden/>
-    <w:rsid w:val="00FD35D8"/>
+    <w:unhideWhenUsed/>
   </w:style>
   <w:style w:type="paragraph" w:styleId="Textoindependiente">
     <w:name w:val="Body Text"/>
@@ -11276,7 +10779,7 @@
 </file>
 
 <file path=customXml/itemProps1.xml><?xml version="1.0" encoding="utf-8"?>
-<ds:datastoreItem xmlns:ds="http://schemas.openxmlformats.org/officeDocument/2006/customXml" ds:itemID="{C9DDC15D-161F-4907-9E26-BCF1F82A1C9D}">
+<ds:datastoreItem xmlns:ds="http://schemas.openxmlformats.org/officeDocument/2006/customXml" ds:itemID="{20DDCD8D-69D9-4765-82CC-9C0145C11DC7}">
   <ds:schemaRefs>
     <ds:schemaRef ds:uri="http://schemas.openxmlformats.org/officeDocument/2006/bibliography"/>
   </ds:schemaRefs>

</xml_diff>